<commit_message>
this is first commit
</commit_message>
<xml_diff>
--- a/COMMANDS OF GIT.docx
+++ b/COMMANDS OF GIT.docx
@@ -191,8 +191,422 @@
           <w:sz w:val="32"/>
           <w:szCs w:val="32"/>
         </w:rPr>
-        <w:t xml:space="preserve"> commit –a –m  “commit all the file in one”</w:t>
-      </w:r>
+        <w:t xml:space="preserve"> commit –a –</w:t>
+      </w:r>
+      <w:proofErr w:type="gramStart"/>
+      <w:r>
+        <w:rPr>
+          <w:sz w:val="32"/>
+          <w:szCs w:val="32"/>
+        </w:rPr>
+        <w:t>m  “</w:t>
+      </w:r>
+      <w:proofErr w:type="gramEnd"/>
+      <w:r>
+        <w:rPr>
+          <w:sz w:val="32"/>
+          <w:szCs w:val="32"/>
+        </w:rPr>
+        <w:t>commit all the file in one”</w:t>
+      </w:r>
+    </w:p>
+    <w:p>
+      <w:pPr>
+        <w:rPr>
+          <w:sz w:val="32"/>
+          <w:szCs w:val="32"/>
+        </w:rPr>
+      </w:pPr>
+      <w:proofErr w:type="spellStart"/>
+      <w:r>
+        <w:rPr>
+          <w:sz w:val="32"/>
+          <w:szCs w:val="32"/>
+        </w:rPr>
+        <w:t>Git</w:t>
+      </w:r>
+      <w:proofErr w:type="spellEnd"/>
+      <w:r>
+        <w:rPr>
+          <w:sz w:val="32"/>
+          <w:szCs w:val="32"/>
+        </w:rPr>
+        <w:t xml:space="preserve"> </w:t>
+      </w:r>
+      <w:proofErr w:type="spellStart"/>
+      <w:r>
+        <w:rPr>
+          <w:sz w:val="32"/>
+          <w:szCs w:val="32"/>
+        </w:rPr>
+        <w:t>rm</w:t>
+      </w:r>
+      <w:proofErr w:type="spellEnd"/>
+      <w:r>
+        <w:rPr>
+          <w:sz w:val="32"/>
+          <w:szCs w:val="32"/>
+        </w:rPr>
+        <w:t xml:space="preserve"> new.txt    </w:t>
+      </w:r>
+      <w:proofErr w:type="gramStart"/>
+      <w:r>
+        <w:rPr>
+          <w:sz w:val="32"/>
+          <w:szCs w:val="32"/>
+        </w:rPr>
+        <w:t xml:space="preserve">  :</w:t>
+      </w:r>
+      <w:proofErr w:type="gramEnd"/>
+      <w:r>
+        <w:rPr>
+          <w:sz w:val="32"/>
+          <w:szCs w:val="32"/>
+        </w:rPr>
+        <w:t>- to remove new.txt and then automatically staged.</w:t>
+      </w:r>
+    </w:p>
+    <w:p>
+      <w:pPr>
+        <w:rPr>
+          <w:sz w:val="32"/>
+          <w:szCs w:val="32"/>
+        </w:rPr>
+      </w:pPr>
+      <w:proofErr w:type="spellStart"/>
+      <w:r>
+        <w:rPr>
+          <w:sz w:val="32"/>
+          <w:szCs w:val="32"/>
+        </w:rPr>
+        <w:t>Git</w:t>
+      </w:r>
+      <w:proofErr w:type="spellEnd"/>
+      <w:r>
+        <w:rPr>
+          <w:sz w:val="32"/>
+          <w:szCs w:val="32"/>
+        </w:rPr>
+        <w:t xml:space="preserve"> mv </w:t>
+      </w:r>
+      <w:proofErr w:type="gramStart"/>
+      <w:r>
+        <w:rPr>
+          <w:sz w:val="32"/>
+          <w:szCs w:val="32"/>
+        </w:rPr>
+        <w:t>new.txt  renamed</w:t>
+      </w:r>
+      <w:proofErr w:type="gramEnd"/>
+      <w:r>
+        <w:rPr>
+          <w:sz w:val="32"/>
+          <w:szCs w:val="32"/>
+        </w:rPr>
+        <w:t xml:space="preserve"> new.txt   :- to rename /move new.txt to renamed new.txt</w:t>
+      </w:r>
+    </w:p>
+    <w:p>
+      <w:pPr>
+        <w:rPr>
+          <w:sz w:val="32"/>
+          <w:szCs w:val="32"/>
+        </w:rPr>
+      </w:pPr>
+      <w:proofErr w:type="spellStart"/>
+      <w:r>
+        <w:rPr>
+          <w:sz w:val="32"/>
+          <w:szCs w:val="32"/>
+        </w:rPr>
+        <w:t>Git</w:t>
+      </w:r>
+      <w:proofErr w:type="spellEnd"/>
+      <w:r>
+        <w:rPr>
+          <w:sz w:val="32"/>
+          <w:szCs w:val="32"/>
+        </w:rPr>
+        <w:t xml:space="preserve"> log –p </w:t>
+      </w:r>
+      <w:proofErr w:type="gramStart"/>
+      <w:r>
+        <w:rPr>
+          <w:sz w:val="32"/>
+          <w:szCs w:val="32"/>
+        </w:rPr>
+        <w:t xml:space="preserve">  :</w:t>
+      </w:r>
+      <w:proofErr w:type="gramEnd"/>
+      <w:r>
+        <w:rPr>
+          <w:sz w:val="32"/>
+          <w:szCs w:val="32"/>
+        </w:rPr>
+        <w:t xml:space="preserve"> to view previous commit </w:t>
+      </w:r>
+    </w:p>
+    <w:p>
+      <w:pPr>
+        <w:rPr>
+          <w:sz w:val="32"/>
+          <w:szCs w:val="32"/>
+        </w:rPr>
+      </w:pPr>
+      <w:proofErr w:type="spellStart"/>
+      <w:r>
+        <w:rPr>
+          <w:sz w:val="32"/>
+          <w:szCs w:val="32"/>
+        </w:rPr>
+        <w:t>Git</w:t>
+      </w:r>
+      <w:proofErr w:type="spellEnd"/>
+      <w:r>
+        <w:rPr>
+          <w:sz w:val="32"/>
+          <w:szCs w:val="32"/>
+        </w:rPr>
+        <w:t xml:space="preserve"> log –p -</w:t>
+      </w:r>
+      <w:proofErr w:type="gramStart"/>
+      <w:r>
+        <w:rPr>
+          <w:sz w:val="32"/>
+          <w:szCs w:val="32"/>
+        </w:rPr>
+        <w:t>3 :</w:t>
+      </w:r>
+      <w:proofErr w:type="gramEnd"/>
+      <w:r>
+        <w:rPr>
+          <w:sz w:val="32"/>
+          <w:szCs w:val="32"/>
+        </w:rPr>
+        <w:t xml:space="preserve"> to view last three commit</w:t>
+      </w:r>
+    </w:p>
+    <w:p>
+      <w:pPr>
+        <w:rPr>
+          <w:sz w:val="32"/>
+          <w:szCs w:val="32"/>
+        </w:rPr>
+      </w:pPr>
+      <w:proofErr w:type="spellStart"/>
+      <w:r>
+        <w:rPr>
+          <w:sz w:val="32"/>
+          <w:szCs w:val="32"/>
+        </w:rPr>
+        <w:t>Git</w:t>
+      </w:r>
+      <w:proofErr w:type="spellEnd"/>
+      <w:r>
+        <w:rPr>
+          <w:sz w:val="32"/>
+          <w:szCs w:val="32"/>
+        </w:rPr>
+        <w:t xml:space="preserve"> </w:t>
+      </w:r>
+      <w:proofErr w:type="gramStart"/>
+      <w:r>
+        <w:rPr>
+          <w:sz w:val="32"/>
+          <w:szCs w:val="32"/>
+        </w:rPr>
+        <w:t>log  --</w:t>
+      </w:r>
+      <w:proofErr w:type="gramEnd"/>
+      <w:r>
+        <w:rPr>
+          <w:sz w:val="32"/>
+          <w:szCs w:val="32"/>
+        </w:rPr>
+        <w:t>pretty =</w:t>
+      </w:r>
+      <w:proofErr w:type="spellStart"/>
+      <w:r>
+        <w:rPr>
+          <w:sz w:val="32"/>
+          <w:szCs w:val="32"/>
+        </w:rPr>
+        <w:t>oneline</w:t>
+      </w:r>
+      <w:proofErr w:type="spellEnd"/>
+      <w:r>
+        <w:rPr>
+          <w:sz w:val="32"/>
+          <w:szCs w:val="32"/>
+        </w:rPr>
+        <w:t xml:space="preserve">    to view previous comment in one line</w:t>
+      </w:r>
+    </w:p>
+    <w:p>
+      <w:pPr>
+        <w:rPr>
+          <w:sz w:val="32"/>
+          <w:szCs w:val="32"/>
+        </w:rPr>
+      </w:pPr>
+      <w:proofErr w:type="spellStart"/>
+      <w:r>
+        <w:rPr>
+          <w:sz w:val="32"/>
+          <w:szCs w:val="32"/>
+        </w:rPr>
+        <w:t>Git</w:t>
+      </w:r>
+      <w:proofErr w:type="spellEnd"/>
+      <w:r>
+        <w:rPr>
+          <w:sz w:val="32"/>
+          <w:szCs w:val="32"/>
+        </w:rPr>
+        <w:t xml:space="preserve"> </w:t>
+      </w:r>
+      <w:proofErr w:type="gramStart"/>
+      <w:r>
+        <w:rPr>
+          <w:sz w:val="32"/>
+          <w:szCs w:val="32"/>
+        </w:rPr>
+        <w:t>log  --</w:t>
+      </w:r>
+      <w:proofErr w:type="gramEnd"/>
+      <w:r>
+        <w:rPr>
+          <w:sz w:val="32"/>
+          <w:szCs w:val="32"/>
+        </w:rPr>
+        <w:t xml:space="preserve">pretty=short    </w:t>
+      </w:r>
+      <w:r>
+        <w:rPr>
+          <w:sz w:val="32"/>
+          <w:szCs w:val="32"/>
+        </w:rPr>
+        <w:t>to v</w:t>
+      </w:r>
+      <w:r>
+        <w:rPr>
+          <w:sz w:val="32"/>
+          <w:szCs w:val="32"/>
+        </w:rPr>
+        <w:t>iew previous comment in short</w:t>
+      </w:r>
+    </w:p>
+    <w:p>
+      <w:pPr>
+        <w:rPr>
+          <w:sz w:val="32"/>
+          <w:szCs w:val="32"/>
+        </w:rPr>
+      </w:pPr>
+      <w:proofErr w:type="spellStart"/>
+      <w:r>
+        <w:rPr>
+          <w:sz w:val="32"/>
+          <w:szCs w:val="32"/>
+        </w:rPr>
+        <w:t>Git</w:t>
+      </w:r>
+      <w:proofErr w:type="spellEnd"/>
+      <w:r>
+        <w:rPr>
+          <w:sz w:val="32"/>
+          <w:szCs w:val="32"/>
+        </w:rPr>
+        <w:t xml:space="preserve"> log –pretty=full</w:t>
+      </w:r>
+    </w:p>
+    <w:p>
+      <w:pPr>
+        <w:rPr>
+          <w:sz w:val="32"/>
+          <w:szCs w:val="32"/>
+        </w:rPr>
+      </w:pPr>
+      <w:proofErr w:type="spellStart"/>
+      <w:r>
+        <w:rPr>
+          <w:sz w:val="32"/>
+          <w:szCs w:val="32"/>
+        </w:rPr>
+        <w:t>Git</w:t>
+      </w:r>
+      <w:proofErr w:type="spellEnd"/>
+      <w:r>
+        <w:rPr>
+          <w:sz w:val="32"/>
+          <w:szCs w:val="32"/>
+        </w:rPr>
+        <w:t xml:space="preserve"> log –</w:t>
+      </w:r>
+      <w:proofErr w:type="gramStart"/>
+      <w:r>
+        <w:rPr>
+          <w:sz w:val="32"/>
+          <w:szCs w:val="32"/>
+        </w:rPr>
+        <w:t>since=2.months  :</w:t>
+      </w:r>
+      <w:proofErr w:type="gramEnd"/>
+      <w:r>
+        <w:rPr>
+          <w:sz w:val="32"/>
+          <w:szCs w:val="32"/>
+        </w:rPr>
+        <w:t xml:space="preserve"> this give all the commitment last two month</w:t>
+      </w:r>
+    </w:p>
+    <w:p>
+      <w:pPr>
+        <w:rPr>
+          <w:sz w:val="32"/>
+          <w:szCs w:val="32"/>
+        </w:rPr>
+      </w:pPr>
+      <w:proofErr w:type="spellStart"/>
+      <w:r>
+        <w:rPr>
+          <w:sz w:val="32"/>
+          <w:szCs w:val="32"/>
+        </w:rPr>
+        <w:t>Git</w:t>
+      </w:r>
+      <w:proofErr w:type="spellEnd"/>
+      <w:r>
+        <w:rPr>
+          <w:sz w:val="32"/>
+          <w:szCs w:val="32"/>
+        </w:rPr>
+        <w:t xml:space="preserve"> commit –</w:t>
+      </w:r>
+      <w:proofErr w:type="gramStart"/>
+      <w:r>
+        <w:rPr>
+          <w:sz w:val="32"/>
+          <w:szCs w:val="32"/>
+        </w:rPr>
+        <w:t>amend :</w:t>
+      </w:r>
+      <w:proofErr w:type="gramEnd"/>
+      <w:r>
+        <w:rPr>
+          <w:sz w:val="32"/>
+          <w:szCs w:val="32"/>
+        </w:rPr>
+        <w:t xml:space="preserve"> to change some file In a repository</w:t>
+      </w:r>
+    </w:p>
+    <w:p>
+      <w:pPr>
+        <w:rPr>
+          <w:sz w:val="32"/>
+          <w:szCs w:val="32"/>
+        </w:rPr>
+      </w:pPr>
       <w:bookmarkStart w:id="0" w:name="_GoBack"/>
       <w:bookmarkEnd w:id="0"/>
     </w:p>

</xml_diff>